<commit_message>
revise c1, c2 and c3 after HL and BM
</commit_message>
<xml_diff>
--- a/_assets/esri_rs_template.docx
+++ b/_assets/esri_rs_template.docx
@@ -3233,7 +3233,20 @@
     </w:p>
     <w:p>
       <w:pPr>
-        <w:pStyle w:val="RSFiguretitle"/>
+        <w:pStyle w:val="ImageCaption"/>
+      </w:pPr>
+      <w:r>
+        <w:t xml:space="preserve">Image Caption </w:t>
+      </w:r>
+    </w:p>
+    <w:p>
+      <w:pPr>
+        <w:pStyle w:val="RSBodytext"/>
+      </w:pPr>
+    </w:p>
+    <w:p>
+      <w:pPr>
+        <w:pStyle w:val="ImageCaption"/>
       </w:pPr>
       <w:bookmarkStart w:id="98" w:name="_Toc470012448"/>
       <w:bookmarkStart w:id="99" w:name="_Toc475008812"/>
@@ -3373,7 +3386,16 @@
           <w:color w:val="FF0000"/>
           <w:shd w:val="clear" w:color="auto" w:fill="FFFFFF"/>
         </w:rPr>
-        <w:t xml:space="preserve">Alternative colours may be selected in figures and graphs. It is not necessary to use blue, though please consider visibility/clarity if there is to be a print version. </w:t>
+        <w:t xml:space="preserve">Alternative colours may be selected in figures and graphs. It is not necessary to use </w:t>
+      </w:r>
+      <w:r>
+        <w:rPr>
+          <w:rFonts w:ascii="Calibri" w:hAnsi="Calibri" w:cs="Calibri"/>
+          <w:color w:val="FF0000"/>
+          <w:shd w:val="clear" w:color="auto" w:fill="FFFFFF"/>
+        </w:rPr>
+        <w:lastRenderedPageBreak/>
+        <w:t xml:space="preserve">blue, though please consider visibility/clarity if there is to be a print version. </w:t>
       </w:r>
     </w:p>
     <w:p>
@@ -3470,7 +3492,6 @@
       </w:pPr>
       <w:bookmarkStart w:id="101" w:name="_Toc478126940"/>
       <w:r>
-        <w:lastRenderedPageBreak/>
         <w:t>1.2</w:t>
       </w:r>
       <w:r>
@@ -3598,6 +3619,14 @@
           <w:vertAlign w:val="superscript"/>
         </w:rPr>
         <w:footnoteReference w:id="3"/>
+      </w:r>
+    </w:p>
+    <w:p>
+      <w:pPr>
+        <w:pStyle w:val="TableCaption"/>
+      </w:pPr>
+      <w:r>
+        <w:t xml:space="preserve">Table caption. </w:t>
       </w:r>
     </w:p>
     <w:p>
@@ -3616,7 +3645,7 @@
     </w:p>
     <w:p>
       <w:pPr>
-        <w:pStyle w:val="RSTabletitle"/>
+        <w:pStyle w:val="TableCaption"/>
       </w:pPr>
       <w:bookmarkStart w:id="103" w:name="_Toc356404685"/>
       <w:bookmarkStart w:id="104" w:name="_Toc387674732"/>
@@ -4334,6 +4363,7 @@
       </w:pPr>
       <w:bookmarkStart w:id="108" w:name="_Toc478121227"/>
       <w:r>
+        <w:lastRenderedPageBreak/>
         <w:t>Table 1.</w:t>
       </w:r>
       <w:r>
@@ -5115,8 +5145,8 @@
       <w:r>
         <w:fldChar w:fldCharType="separate"/>
       </w:r>
-      <w:bookmarkStart w:id="110" w:name="_Toc473836125"/>
-      <w:bookmarkStart w:id="111" w:name="_Toc478126942"/>
+      <w:bookmarkStart w:id="110" w:name="_Toc478126942"/>
+      <w:bookmarkStart w:id="111" w:name="_Toc473836125"/>
       <w:bookmarkStart w:id="112" w:name="_Toc470016325"/>
       <w:r>
         <w:rPr>
@@ -9072,6 +9102,36 @@
       <w:lang w:val="en-GB"/>
     </w:rPr>
   </w:style>
+  <w:style w:type="paragraph" w:customStyle="1" w:styleId="TableCaption">
+    <w:name w:val="Table Caption"/>
+    <w:basedOn w:val="RSTabletitle"/>
+    <w:rsid w:val="00D960B7"/>
+  </w:style>
+  <w:style w:type="paragraph" w:styleId="Caption">
+    <w:name w:val="caption"/>
+    <w:basedOn w:val="Normal"/>
+    <w:next w:val="Normal"/>
+    <w:uiPriority w:val="35"/>
+    <w:semiHidden/>
+    <w:unhideWhenUsed/>
+    <w:qFormat/>
+    <w:rsid w:val="006D6DBF"/>
+    <w:pPr>
+      <w:spacing w:line="240" w:lineRule="auto"/>
+    </w:pPr>
+    <w:rPr>
+      <w:i/>
+      <w:iCs/>
+      <w:color w:val="1F497D" w:themeColor="text2"/>
+      <w:sz w:val="18"/>
+      <w:szCs w:val="18"/>
+    </w:rPr>
+  </w:style>
+  <w:style w:type="paragraph" w:customStyle="1" w:styleId="ImageCaption">
+    <w:name w:val="Image Caption"/>
+    <w:basedOn w:val="RSFiguretitle"/>
+    <w:rsid w:val="00525B36"/>
+  </w:style>
 </w:styles>
 </file>
 
@@ -10692,6 +10752,10 @@
 </file>
 
 <file path=customXml/item1.xml><?xml version="1.0" encoding="utf-8"?>
+<b:Sources xmlns:b="http://schemas.openxmlformats.org/officeDocument/2006/bibliography" xmlns="http://schemas.openxmlformats.org/officeDocument/2006/bibliography" SelectedStyle="\APA.XSL" StyleName="APA"/>
+</file>
+
+<file path=customXml/item2.xml><?xml version="1.0" encoding="utf-8"?>
 <?mso-contentType ?>
 <FormTemplates xmlns="http://schemas.microsoft.com/sharepoint/v3/contenttype/forms">
   <Display>DocumentLibraryForm</Display>
@@ -10700,11 +10764,18 @@
 </FormTemplates>
 </file>
 
-<file path=customXml/item2.xml><?xml version="1.0" encoding="utf-8"?>
-<b:Sources xmlns:b="http://schemas.openxmlformats.org/officeDocument/2006/bibliography" xmlns="http://schemas.openxmlformats.org/officeDocument/2006/bibliography" SelectedStyle="\APA.XSL" StyleName="APA"/>
+<file path=customXml/item3.xml><?xml version="1.0" encoding="utf-8"?>
+<p:properties xmlns:p="http://schemas.microsoft.com/office/2006/metadata/properties" xmlns:xsi="http://www.w3.org/2001/XMLSchema-instance" xmlns:pc="http://schemas.microsoft.com/office/infopath/2007/PartnerControls">
+  <documentManagement>
+    <TaxCatchAll xmlns="3d7ca690-77fb-4dc2-9dbc-59304150e79d" xsi:nil="true"/>
+    <lcf76f155ced4ddcb4097134ff3c332f xmlns="409269f7-a40a-4d74-be52-7169b696668b">
+      <Terms xmlns="http://schemas.microsoft.com/office/infopath/2007/PartnerControls"/>
+    </lcf76f155ced4ddcb4097134ff3c332f>
+  </documentManagement>
+</p:properties>
 </file>
 
-<file path=customXml/item3.xml><?xml version="1.0" encoding="utf-8"?>
+<file path=customXml/item4.xml><?xml version="1.0" encoding="utf-8"?>
 <ct:contentTypeSchema xmlns:ct="http://schemas.microsoft.com/office/2006/metadata/contentType" xmlns:ma="http://schemas.microsoft.com/office/2006/metadata/properties/metaAttributes" ct:_="" ma:_="" ma:contentTypeName="Document" ma:contentTypeID="0x0101007A54533F1DEF6A4B84FC1EA7A3DBA72A" ma:contentTypeVersion="11" ma:contentTypeDescription="Create a new document." ma:contentTypeScope="" ma:versionID="a53d7807425a9afac5183d56339ea590">
   <xsd:schema xmlns:xsd="http://www.w3.org/2001/XMLSchema" xmlns:xs="http://www.w3.org/2001/XMLSchema" xmlns:p="http://schemas.microsoft.com/office/2006/metadata/properties" xmlns:ns2="409269f7-a40a-4d74-be52-7169b696668b" xmlns:ns3="3d7ca690-77fb-4dc2-9dbc-59304150e79d" targetNamespace="http://schemas.microsoft.com/office/2006/metadata/properties" ma:root="true" ma:fieldsID="6c7b21f0ec48fd2e459b97ed1fff77ab" ns2:_="" ns3:_="">
     <xsd:import namespace="409269f7-a40a-4d74-be52-7169b696668b"/>
@@ -10899,18 +10970,15 @@
 </ct:contentTypeSchema>
 </file>
 
-<file path=customXml/item4.xml><?xml version="1.0" encoding="utf-8"?>
-<p:properties xmlns:p="http://schemas.microsoft.com/office/2006/metadata/properties" xmlns:xsi="http://www.w3.org/2001/XMLSchema-instance" xmlns:pc="http://schemas.microsoft.com/office/infopath/2007/PartnerControls">
-  <documentManagement>
-    <TaxCatchAll xmlns="3d7ca690-77fb-4dc2-9dbc-59304150e79d" xsi:nil="true"/>
-    <lcf76f155ced4ddcb4097134ff3c332f xmlns="409269f7-a40a-4d74-be52-7169b696668b">
-      <Terms xmlns="http://schemas.microsoft.com/office/infopath/2007/PartnerControls"/>
-    </lcf76f155ced4ddcb4097134ff3c332f>
-  </documentManagement>
-</p:properties>
+<file path=customXml/itemProps1.xml><?xml version="1.0" encoding="utf-8"?>
+<ds:datastoreItem xmlns:ds="http://schemas.openxmlformats.org/officeDocument/2006/customXml" ds:itemID="{046FC038-0AEB-44D4-8A92-C8F04004D347}">
+  <ds:schemaRefs>
+    <ds:schemaRef ds:uri="http://schemas.openxmlformats.org/officeDocument/2006/bibliography"/>
+  </ds:schemaRefs>
+</ds:datastoreItem>
 </file>
 
-<file path=customXml/itemProps1.xml><?xml version="1.0" encoding="utf-8"?>
+<file path=customXml/itemProps2.xml><?xml version="1.0" encoding="utf-8"?>
 <ds:datastoreItem xmlns:ds="http://schemas.openxmlformats.org/officeDocument/2006/customXml" ds:itemID="{A2336B46-6B6F-4922-B426-CF82B641566C}">
   <ds:schemaRefs>
     <ds:schemaRef ds:uri="http://schemas.microsoft.com/sharepoint/v3/contenttype/forms"/>
@@ -10918,15 +10986,18 @@
 </ds:datastoreItem>
 </file>
 
-<file path=customXml/itemProps2.xml><?xml version="1.0" encoding="utf-8"?>
-<ds:datastoreItem xmlns:ds="http://schemas.openxmlformats.org/officeDocument/2006/customXml" ds:itemID="{046FC038-0AEB-44D4-8A92-C8F04004D347}">
+<file path=customXml/itemProps3.xml><?xml version="1.0" encoding="utf-8"?>
+<ds:datastoreItem xmlns:ds="http://schemas.openxmlformats.org/officeDocument/2006/customXml" ds:itemID="{E60F409C-2E48-4B7C-9AA3-276DDDBCA5EE}">
   <ds:schemaRefs>
-    <ds:schemaRef ds:uri="http://schemas.openxmlformats.org/officeDocument/2006/bibliography"/>
+    <ds:schemaRef ds:uri="http://schemas.microsoft.com/office/2006/metadata/properties"/>
+    <ds:schemaRef ds:uri="http://schemas.microsoft.com/office/infopath/2007/PartnerControls"/>
+    <ds:schemaRef ds:uri="3d7ca690-77fb-4dc2-9dbc-59304150e79d"/>
+    <ds:schemaRef ds:uri="409269f7-a40a-4d74-be52-7169b696668b"/>
   </ds:schemaRefs>
 </ds:datastoreItem>
 </file>
 
-<file path=customXml/itemProps3.xml><?xml version="1.0" encoding="utf-8"?>
+<file path=customXml/itemProps4.xml><?xml version="1.0" encoding="utf-8"?>
 <ds:datastoreItem xmlns:ds="http://schemas.openxmlformats.org/officeDocument/2006/customXml" ds:itemID="{97C21593-D9CC-4045-9871-013C34AD76B5}">
   <ds:schemaRefs>
     <ds:schemaRef ds:uri="http://schemas.microsoft.com/office/2006/metadata/contentType"/>
@@ -10945,17 +11016,6 @@
 </ds:datastoreItem>
 </file>
 
-<file path=customXml/itemProps4.xml><?xml version="1.0" encoding="utf-8"?>
-<ds:datastoreItem xmlns:ds="http://schemas.openxmlformats.org/officeDocument/2006/customXml" ds:itemID="{E60F409C-2E48-4B7C-9AA3-276DDDBCA5EE}">
-  <ds:schemaRefs>
-    <ds:schemaRef ds:uri="http://schemas.microsoft.com/office/2006/metadata/properties"/>
-    <ds:schemaRef ds:uri="http://schemas.microsoft.com/office/infopath/2007/PartnerControls"/>
-    <ds:schemaRef ds:uri="3d7ca690-77fb-4dc2-9dbc-59304150e79d"/>
-    <ds:schemaRef ds:uri="409269f7-a40a-4d74-be52-7169b696668b"/>
-  </ds:schemaRefs>
-</ds:datastoreItem>
-</file>
-
 <file path=docMetadata/LabelInfo.xml><?xml version="1.0" encoding="utf-8"?>
 <clbl:labelList xmlns:clbl="http://schemas.microsoft.com/office/2020/mipLabelMetadata">
   <clbl:label id="{e93213ed-66bb-4e32-ab96-b6a7c74467a4}" enabled="0" method="" siteId="{e93213ed-66bb-4e32-ab96-b6a7c74467a4}" removed="1"/>

</xml_diff>

<commit_message>
final changes for V2
</commit_message>
<xml_diff>
--- a/_assets/esri_rs_template.docx
+++ b/_assets/esri_rs_template.docx
@@ -936,7 +936,7 @@
     </w:p>
     <w:p>
       <w:pPr>
-        <w:pStyle w:val="RSTOCheading"/>
+        <w:pStyle w:val="TableofAuthorities"/>
       </w:pPr>
       <w:bookmarkStart w:id="41" w:name="_Toc478114275"/>
       <w:bookmarkStart w:id="42" w:name="_Toc478114336"/>
@@ -7419,7 +7419,7 @@
   <w:style w:type="paragraph" w:default="1" w:styleId="Normal">
     <w:name w:val="Normal"/>
     <w:qFormat/>
-    <w:rsid w:val="00442844"/>
+    <w:rsid w:val="001F4372"/>
   </w:style>
   <w:style w:type="paragraph" w:styleId="Heading1">
     <w:name w:val="heading 1"/>
@@ -9132,6 +9132,14 @@
     <w:basedOn w:val="RSFiguretitle"/>
     <w:rsid w:val="00525B36"/>
   </w:style>
+  <w:style w:type="paragraph" w:styleId="TableofAuthorities">
+    <w:name w:val="table of authorities"/>
+    <w:basedOn w:val="RSTOCheading"/>
+    <w:next w:val="Normal"/>
+    <w:uiPriority w:val="99"/>
+    <w:unhideWhenUsed/>
+    <w:rsid w:val="00806281"/>
+  </w:style>
 </w:styles>
 </file>
 

</xml_diff>